<commit_message>
Adding image segmentation neural network
</commit_message>
<xml_diff>
--- a/project_outcomes/project_outcomes.docx
+++ b/project_outcomes/project_outcomes.docx
@@ -10,53 +10,134 @@
         <w:t>Project outcomes</w:t>
       </w:r>
     </w:p>
+    <w:p/>
     <w:p>
+      <w:r>
+        <w:t>Two folders</w:t>
+      </w:r>
+      <w:r>
+        <w:t xml:space="preserve"> of generated slice images can be found in the attached zip. Cross- sectional images can be generated for any point of the skull, which is something that has never been done automatically before. </w:t>
+      </w:r>
+    </w:p>
+    <w:p>
+      <w:r>
+        <w:t>At the current stage of the project. A human has analyzed the generated images, and has produce</w:t>
+      </w:r>
+      <w:r>
+        <w:t>d</w:t>
+      </w:r>
+      <w:r>
+        <w:t xml:space="preserve"> </w:t>
+      </w:r>
+      <w:r>
+        <w:t>an age estimation, more accurate than estimates produced by already existing studies.</w:t>
+      </w:r>
+    </w:p>
+    <w:p>
+      <w:r>
+        <w:t>The automatically executed metric system is currently being worked on by me, and has the potential to introduce a significantly more efficient and effectiv</w:t>
+      </w:r>
+      <w:r>
+        <w:t>e</w:t>
+      </w:r>
+      <w:r>
+        <w:t xml:space="preserve"> than any existing</w:t>
+      </w:r>
+      <w:r>
+        <w:t xml:space="preserve"> one</w:t>
+      </w:r>
+      <w:r>
+        <w:t xml:space="preserve"> method for age estimation based on cranial suture</w:t>
+      </w:r>
+      <w:r>
+        <w:t xml:space="preserve"> analysis.</w:t>
+      </w:r>
+    </w:p>
+    <w:p>
+      <w:r>
+        <w:t xml:space="preserve">The project has so far produced more than 6500 images of cross-sectional suture images from more than 15 skulls. </w:t>
+      </w:r>
+    </w:p>
+    <w:p>
+      <w:r>
+        <w:t>After appropriate labeling, t</w:t>
+      </w:r>
+      <w:r>
+        <w:t xml:space="preserve">hose images will be used to train an image segmentation neural network, </w:t>
+      </w:r>
+      <w:r>
+        <w:t xml:space="preserve">to </w:t>
+      </w:r>
+      <w:r>
+        <w:t xml:space="preserve"> distinguish and </w:t>
+      </w:r>
+      <w:r>
+        <w:t xml:space="preserve">mark </w:t>
+      </w:r>
+      <w:r>
+        <w:t xml:space="preserve">a </w:t>
+      </w:r>
+      <w:r>
+        <w:t>region in which</w:t>
+      </w:r>
+      <w:r>
+        <w:t>, a</w:t>
+      </w:r>
+      <w:r>
+        <w:t xml:space="preserve"> part of a suture is present</w:t>
+      </w:r>
+      <w:r>
+        <w:t>. The</w:t>
+      </w:r>
+      <w:r>
+        <w:t xml:space="preserve"> </w:t>
+      </w:r>
+      <w:r>
+        <w:t>properties</w:t>
+      </w:r>
+      <w:r>
+        <w:t xml:space="preserve"> of the</w:t>
+      </w:r>
+      <w:r>
+        <w:t xml:space="preserve"> </w:t>
+      </w:r>
+      <w:r>
+        <w:t>pointed-out</w:t>
+      </w:r>
+      <w:r>
+        <w:t xml:space="preserve"> </w:t>
+      </w:r>
+      <w:r>
+        <w:t>suture</w:t>
+      </w:r>
+      <w:r>
+        <w:t xml:space="preserve"> (suture color, suture width) will further be analyzed. An overall statistic and conclusion about the age of the individual will be made based on the results produced </w:t>
+      </w:r>
+      <w:r>
+        <w:t>on</w:t>
+      </w:r>
       <w:bookmarkStart w:id="0" w:name="_GoBack"/>
       <w:bookmarkEnd w:id="0"/>
+      <w:r>
+        <w:t xml:space="preserve"> each image.</w:t>
+      </w:r>
     </w:p>
     <w:p>
       <w:r>
-        <w:t>Two folders</w:t>
-      </w:r>
-      <w:r>
-        <w:t xml:space="preserve"> of generated slice images can be found in the attached zip. Cross- sectional images can be generated for any point of the skull, which is something that has never been done automatically before. </w:t>
+        <w:t>An example of what the image segmentation neural network has to achieve can be found in</w:t>
+      </w:r>
+      <w:r>
+        <w:t xml:space="preserve"> the </w:t>
+      </w:r>
+      <w:proofErr w:type="spellStart"/>
+      <w:r>
+        <w:t>project_dev</w:t>
+      </w:r>
+      <w:proofErr w:type="spellEnd"/>
+      <w:r>
+        <w:t xml:space="preserve"> folder.</w:t>
       </w:r>
     </w:p>
-    <w:p>
-      <w:r>
-        <w:t>At the current stage of the project. A human has analyzed the generated images, and has produce</w:t>
-      </w:r>
-      <w:r>
-        <w:t>d</w:t>
-      </w:r>
-      <w:r>
-        <w:t xml:space="preserve"> </w:t>
-      </w:r>
-      <w:r>
-        <w:t>an age estimation, more accurate than estimates produced by already existing studies.</w:t>
-      </w:r>
-    </w:p>
-    <w:p>
-      <w:r>
-        <w:t>The automatically executed metric system is currently being worked on by me, and has the potential to introduce a significantly more efficient and effectiv</w:t>
-      </w:r>
-      <w:r>
-        <w:t>e</w:t>
-      </w:r>
-      <w:r>
-        <w:t xml:space="preserve"> than any existing</w:t>
-      </w:r>
-      <w:r>
-        <w:t xml:space="preserve"> one</w:t>
-      </w:r>
-      <w:r>
-        <w:t xml:space="preserve"> method for age estimation based on cranial suture</w:t>
-      </w:r>
-      <w:r>
-        <w:t xml:space="preserve"> analysis.</w:t>
-      </w:r>
-    </w:p>
-    <w:p/>
     <w:p/>
     <w:sectPr>
       <w:pgSz w:w="12240" w:h="15840"/>
@@ -1931,7 +2012,7 @@
 </file>
 
 <file path=customXml/itemProps1.xml><?xml version="1.0" encoding="utf-8"?>
-<ds:datastoreItem xmlns:ds="http://schemas.openxmlformats.org/officeDocument/2006/customXml" ds:itemID="{DBD3D687-0009-40F8-AC94-DCD31123B773}">
+<ds:datastoreItem xmlns:ds="http://schemas.openxmlformats.org/officeDocument/2006/customXml" ds:itemID="{1B524B69-D555-414B-B6F3-5B07A7D1FCB0}">
   <ds:schemaRefs>
     <ds:schemaRef ds:uri="http://schemas.openxmlformats.org/officeDocument/2006/bibliography"/>
   </ds:schemaRefs>

</xml_diff>

<commit_message>
Sucessfully predicted the age of 5 individuals and added a visual example of an outlier
</commit_message>
<xml_diff>
--- a/project_outcomes/project_outcomes.docx
+++ b/project_outcomes/project_outcomes.docx
@@ -94,8 +94,6 @@
           </wp:inline>
         </w:drawing>
       </w:r>
-      <w:bookmarkStart w:id="0" w:name="_GoBack"/>
-      <w:bookmarkEnd w:id="0"/>
     </w:p>
     <w:p>
       <w:pPr>
@@ -424,11 +422,12 @@
       <w:r>
         <w:rPr>
           <w:rFonts w:cstheme="minorHAnsi"/>
+          <w:noProof/>
           <w:sz w:val="20"/>
         </w:rPr>
         <w:lastRenderedPageBreak/>
         <w:drawing>
-          <wp:anchor distT="0" distB="0" distL="114300" distR="114300" simplePos="0" relativeHeight="251672576" behindDoc="0" locked="0" layoutInCell="1" allowOverlap="1" wp14:anchorId="2CD10FBB" wp14:editId="170C8AD7">
+          <wp:anchor distT="0" distB="0" distL="114300" distR="114300" simplePos="0" relativeHeight="251672576" behindDoc="0" locked="0" layoutInCell="1" allowOverlap="1" wp14:anchorId="2CD10FBB" wp14:editId="4A232783">
             <wp:simplePos x="0" y="0"/>
             <wp:positionH relativeFrom="margin">
               <wp:posOffset>80137</wp:posOffset>
@@ -461,21 +460,205 @@
           </wp:anchor>
         </w:drawing>
       </w:r>
-      <w:r>
+    </w:p>
+    <w:p>
+      <w:pPr>
         <w:rPr>
           <w:rFonts w:cstheme="minorHAnsi"/>
+          <w:sz w:val="20"/>
+        </w:rPr>
+      </w:pPr>
+    </w:p>
+    <w:p>
+      <w:pPr>
+        <w:rPr>
+          <w:rFonts w:cstheme="minorHAnsi"/>
+          <w:sz w:val="20"/>
+        </w:rPr>
+      </w:pPr>
+      <w:r>
+        <w:rPr>
+          <w:rFonts w:cstheme="minorHAnsi"/>
+          <w:noProof/>
           <w:sz w:val="20"/>
         </w:rPr>
         <mc:AlternateContent>
           <mc:Choice Requires="wps">
             <w:drawing>
-              <wp:anchor distT="0" distB="0" distL="114300" distR="114300" simplePos="0" relativeHeight="251673600" behindDoc="0" locked="0" layoutInCell="1" allowOverlap="1" wp14:anchorId="42F0AC21" wp14:editId="26083E3D">
+              <wp:anchor distT="0" distB="0" distL="114300" distR="114300" simplePos="0" relativeHeight="251682816" behindDoc="0" locked="0" layoutInCell="1" allowOverlap="1" wp14:anchorId="3129710C" wp14:editId="6441A73F">
+                <wp:simplePos x="0" y="0"/>
+                <wp:positionH relativeFrom="column">
+                  <wp:posOffset>200025</wp:posOffset>
+                </wp:positionH>
+                <wp:positionV relativeFrom="paragraph">
+                  <wp:posOffset>2895600</wp:posOffset>
+                </wp:positionV>
+                <wp:extent cx="4702175" cy="338455"/>
+                <wp:effectExtent l="0" t="0" r="0" b="0"/>
+                <wp:wrapNone/>
+                <wp:docPr id="11" name="TextBox 93">
+                  <a:extLst xmlns:a="http://schemas.openxmlformats.org/drawingml/2006/main"/>
+                </wp:docPr>
+                <wp:cNvGraphicFramePr/>
+                <a:graphic xmlns:a="http://schemas.openxmlformats.org/drawingml/2006/main">
+                  <a:graphicData uri="http://schemas.microsoft.com/office/word/2010/wordprocessingShape">
+                    <wps:wsp>
+                      <wps:cNvSpPr txBox="1"/>
+                      <wps:spPr>
+                        <a:xfrm>
+                          <a:off x="0" y="0"/>
+                          <a:ext cx="4702175" cy="338455"/>
+                        </a:xfrm>
+                        <a:prstGeom prst="rect">
+                          <a:avLst/>
+                        </a:prstGeom>
+                        <a:noFill/>
+                      </wps:spPr>
+                      <wps:txbx>
+                        <w:txbxContent>
+                          <w:p>
+                            <w:pPr>
+                              <w:pStyle w:val="NormalWeb"/>
+                              <w:spacing w:before="0" w:beforeAutospacing="0" w:after="0" w:afterAutospacing="0"/>
+                            </w:pPr>
+                            <w:r>
+                              <w:rPr>
+                                <w:rFonts w:ascii="Century Schoolbook" w:hAnsi="Century Schoolbook" w:cstheme="minorBidi"/>
+                                <w:i/>
+                                <w:iCs/>
+                                <w:color w:val="000000" w:themeColor="text1"/>
+                                <w:kern w:val="24"/>
+                              </w:rPr>
+                              <w:t>-0.8241 &lt; -0.5751,   reject H</w:t>
+                            </w:r>
+                            <w:r>
+                              <w:rPr>
+                                <w:rFonts w:ascii="Century Schoolbook" w:hAnsi="Century Schoolbook" w:cstheme="minorBidi"/>
+                                <w:i/>
+                                <w:iCs/>
+                                <w:color w:val="000000" w:themeColor="text1"/>
+                                <w:kern w:val="24"/>
+                                <w:position w:val="-8"/>
+                                <w:vertAlign w:val="subscript"/>
+                              </w:rPr>
+                              <w:t xml:space="preserve">0 </w:t>
+                            </w:r>
+                            <w:r>
+                              <w:rPr>
+                                <w:rFonts w:ascii="Century Schoolbook" w:hAnsi="Century Schoolbook" w:cstheme="minorBidi"/>
+                                <w:i/>
+                                <w:iCs/>
+                                <w:color w:val="000000" w:themeColor="text1"/>
+                                <w:kern w:val="24"/>
+                              </w:rPr>
+                              <w:t>, accept H</w:t>
+                            </w:r>
+                            <w:r>
+                              <w:rPr>
+                                <w:rFonts w:ascii="Century Schoolbook" w:hAnsi="Century Schoolbook" w:cstheme="minorBidi"/>
+                                <w:i/>
+                                <w:iCs/>
+                                <w:color w:val="000000" w:themeColor="text1"/>
+                                <w:kern w:val="24"/>
+                                <w:position w:val="-8"/>
+                                <w:vertAlign w:val="subscript"/>
+                              </w:rPr>
+                              <w:t>1</w:t>
+                            </w:r>
+                          </w:p>
+                        </w:txbxContent>
+                      </wps:txbx>
+                      <wps:bodyPr wrap="square" rtlCol="0">
+                        <a:spAutoFit/>
+                      </wps:bodyPr>
+                    </wps:wsp>
+                  </a:graphicData>
+                </a:graphic>
+              </wp:anchor>
+            </w:drawing>
+          </mc:Choice>
+          <mc:Fallback>
+            <w:pict>
+              <v:shapetype w14:anchorId="3129710C" id="_x0000_t202" coordsize="21600,21600" o:spt="202" path="m,l,21600r21600,l21600,xe">
+                <v:stroke joinstyle="miter"/>
+                <v:path gradientshapeok="t" o:connecttype="rect"/>
+              </v:shapetype>
+              <v:shape id="TextBox 93" o:spid="_x0000_s1026" type="#_x0000_t202" style="position:absolute;margin-left:15.75pt;margin-top:228pt;width:370.25pt;height:26.65pt;z-index:251682816;visibility:visible;mso-wrap-style:square;mso-wrap-distance-left:9pt;mso-wrap-distance-top:0;mso-wrap-distance-right:9pt;mso-wrap-distance-bottom:0;mso-position-horizontal:absolute;mso-position-horizontal-relative:text;mso-position-vertical:absolute;mso-position-vertical-relative:text;v-text-anchor:top" o:gfxdata="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" filled="f" stroked="f">
+                <v:textbox style="mso-fit-shape-to-text:t">
+                  <w:txbxContent>
+                    <w:p>
+                      <w:pPr>
+                        <w:pStyle w:val="NormalWeb"/>
+                        <w:spacing w:before="0" w:beforeAutospacing="0" w:after="0" w:afterAutospacing="0"/>
+                      </w:pPr>
+                      <w:r>
+                        <w:rPr>
+                          <w:rFonts w:ascii="Century Schoolbook" w:hAnsi="Century Schoolbook" w:cstheme="minorBidi"/>
+                          <w:i/>
+                          <w:iCs/>
+                          <w:color w:val="000000" w:themeColor="text1"/>
+                          <w:kern w:val="24"/>
+                        </w:rPr>
+                        <w:t>-0.8241 &lt; -0.5751,   reject H</w:t>
+                      </w:r>
+                      <w:r>
+                        <w:rPr>
+                          <w:rFonts w:ascii="Century Schoolbook" w:hAnsi="Century Schoolbook" w:cstheme="minorBidi"/>
+                          <w:i/>
+                          <w:iCs/>
+                          <w:color w:val="000000" w:themeColor="text1"/>
+                          <w:kern w:val="24"/>
+                          <w:position w:val="-8"/>
+                          <w:vertAlign w:val="subscript"/>
+                        </w:rPr>
+                        <w:t xml:space="preserve">0 </w:t>
+                      </w:r>
+                      <w:r>
+                        <w:rPr>
+                          <w:rFonts w:ascii="Century Schoolbook" w:hAnsi="Century Schoolbook" w:cstheme="minorBidi"/>
+                          <w:i/>
+                          <w:iCs/>
+                          <w:color w:val="000000" w:themeColor="text1"/>
+                          <w:kern w:val="24"/>
+                        </w:rPr>
+                        <w:t>, accept H</w:t>
+                      </w:r>
+                      <w:r>
+                        <w:rPr>
+                          <w:rFonts w:ascii="Century Schoolbook" w:hAnsi="Century Schoolbook" w:cstheme="minorBidi"/>
+                          <w:i/>
+                          <w:iCs/>
+                          <w:color w:val="000000" w:themeColor="text1"/>
+                          <w:kern w:val="24"/>
+                          <w:position w:val="-8"/>
+                          <w:vertAlign w:val="subscript"/>
+                        </w:rPr>
+                        <w:t>1</w:t>
+                      </w:r>
+                    </w:p>
+                  </w:txbxContent>
+                </v:textbox>
+              </v:shape>
+            </w:pict>
+          </mc:Fallback>
+        </mc:AlternateContent>
+      </w:r>
+      <w:r>
+        <w:rPr>
+          <w:rFonts w:cstheme="minorHAnsi"/>
+          <w:noProof/>
+          <w:sz w:val="20"/>
+        </w:rPr>
+        <mc:AlternateContent>
+          <mc:Choice Requires="wps">
+            <w:drawing>
+              <wp:anchor distT="0" distB="0" distL="114300" distR="114300" simplePos="0" relativeHeight="251673600" behindDoc="0" locked="0" layoutInCell="1" allowOverlap="1" wp14:anchorId="42F0AC21" wp14:editId="6ED7B4D8">
                 <wp:simplePos x="0" y="0"/>
                 <wp:positionH relativeFrom="column">
                   <wp:posOffset>267970</wp:posOffset>
                 </wp:positionH>
                 <wp:positionV relativeFrom="paragraph">
-                  <wp:posOffset>3616960</wp:posOffset>
+                  <wp:posOffset>245110</wp:posOffset>
                 </wp:positionV>
                 <wp:extent cx="5991860" cy="1073150"/>
                 <wp:effectExtent l="0" t="0" r="0" b="0"/>
@@ -625,11 +808,7 @@
           </mc:Choice>
           <mc:Fallback>
             <w:pict>
-              <v:shapetype w14:anchorId="42F0AC21" id="_x0000_t202" coordsize="21600,21600" o:spt="202" path="m,l,21600r21600,l21600,xe">
-                <v:stroke joinstyle="miter"/>
-                <v:path gradientshapeok="t" o:connecttype="rect"/>
-              </v:shapetype>
-              <v:shape id="TextBox 85" o:spid="_x0000_s1026" type="#_x0000_t202" style="position:absolute;margin-left:21.1pt;margin-top:284.8pt;width:471.8pt;height:84.5pt;z-index:251673600;visibility:visible;mso-wrap-style:square;mso-wrap-distance-left:9pt;mso-wrap-distance-top:0;mso-wrap-distance-right:9pt;mso-wrap-distance-bottom:0;mso-position-horizontal:absolute;mso-position-horizontal-relative:text;mso-position-vertical:absolute;mso-position-vertical-relative:text;v-text-anchor:top" o:gfxdata="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" filled="f" stroked="f">
+              <v:shape w14:anchorId="42F0AC21" id="TextBox 85" o:spid="_x0000_s1027" type="#_x0000_t202" style="position:absolute;margin-left:21.1pt;margin-top:19.3pt;width:471.8pt;height:84.5pt;z-index:251673600;visibility:visible;mso-wrap-style:square;mso-wrap-distance-left:9pt;mso-wrap-distance-top:0;mso-wrap-distance-right:9pt;mso-wrap-distance-bottom:0;mso-position-horizontal:absolute;mso-position-horizontal-relative:text;mso-position-vertical:absolute;mso-position-vertical-relative:text;v-text-anchor:top" o:gfxdata="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" filled="f" stroked="f">
                 <v:textbox style="mso-fit-shape-to-text:t">
                   <w:txbxContent>
                     <w:p>
@@ -750,18 +929,19 @@
       <w:r>
         <w:rPr>
           <w:rFonts w:cstheme="minorHAnsi"/>
+          <w:noProof/>
           <w:sz w:val="20"/>
         </w:rPr>
         <mc:AlternateContent>
           <mc:Choice Requires="wps">
             <w:drawing>
-              <wp:anchor distT="0" distB="0" distL="114300" distR="114300" simplePos="0" relativeHeight="251674624" behindDoc="0" locked="0" layoutInCell="1" allowOverlap="1" wp14:anchorId="2548723E" wp14:editId="67538452">
+              <wp:anchor distT="0" distB="0" distL="114300" distR="114300" simplePos="0" relativeHeight="251674624" behindDoc="0" locked="0" layoutInCell="1" allowOverlap="1" wp14:anchorId="2548723E" wp14:editId="25DB7301">
                 <wp:simplePos x="0" y="0"/>
                 <wp:positionH relativeFrom="column">
                   <wp:posOffset>256540</wp:posOffset>
                 </wp:positionH>
                 <wp:positionV relativeFrom="paragraph">
-                  <wp:posOffset>4477385</wp:posOffset>
+                  <wp:posOffset>1105535</wp:posOffset>
                 </wp:positionV>
                 <wp:extent cx="4702175" cy="338455"/>
                 <wp:effectExtent l="0" t="0" r="0" b="0"/>
@@ -819,7 +999,7 @@
           </mc:Choice>
           <mc:Fallback>
             <w:pict>
-              <v:shape w14:anchorId="2548723E" id="TextBox 86" o:spid="_x0000_s1027" type="#_x0000_t202" style="position:absolute;margin-left:20.2pt;margin-top:352.55pt;width:370.25pt;height:26.65pt;z-index:251674624;visibility:visible;mso-wrap-style:square;mso-wrap-distance-left:9pt;mso-wrap-distance-top:0;mso-wrap-distance-right:9pt;mso-wrap-distance-bottom:0;mso-position-horizontal:absolute;mso-position-horizontal-relative:text;mso-position-vertical:absolute;mso-position-vertical-relative:text;v-text-anchor:top" o:gfxdata="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" filled="f" stroked="f">
+              <v:shape w14:anchorId="2548723E" id="TextBox 86" o:spid="_x0000_s1028" type="#_x0000_t202" style="position:absolute;margin-left:20.2pt;margin-top:87.05pt;width:370.25pt;height:26.65pt;z-index:251674624;visibility:visible;mso-wrap-style:square;mso-wrap-distance-left:9pt;mso-wrap-distance-top:0;mso-wrap-distance-right:9pt;mso-wrap-distance-bottom:0;mso-position-horizontal:absolute;mso-position-horizontal-relative:text;mso-position-vertical:absolute;mso-position-vertical-relative:text;v-text-anchor:top" o:gfxdata="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" filled="f" stroked="f">
                 <v:textbox style="mso-fit-shape-to-text:t">
                   <w:txbxContent>
                     <w:p>
@@ -848,18 +1028,19 @@
       <w:r>
         <w:rPr>
           <w:rFonts w:cstheme="minorHAnsi"/>
+          <w:noProof/>
           <w:sz w:val="20"/>
         </w:rPr>
         <w:drawing>
-          <wp:anchor distT="0" distB="0" distL="114300" distR="114300" simplePos="0" relativeHeight="251675648" behindDoc="0" locked="0" layoutInCell="1" allowOverlap="1" wp14:anchorId="0A0828CA" wp14:editId="76118F8B">
+          <wp:anchor distT="0" distB="0" distL="114300" distR="114300" simplePos="0" relativeHeight="251675648" behindDoc="0" locked="0" layoutInCell="1" allowOverlap="1" wp14:anchorId="0A0828CA" wp14:editId="3F93D83D">
             <wp:simplePos x="0" y="0"/>
             <wp:positionH relativeFrom="column">
               <wp:posOffset>299085</wp:posOffset>
             </wp:positionH>
             <wp:positionV relativeFrom="paragraph">
-              <wp:posOffset>4869815</wp:posOffset>
+              <wp:posOffset>1497965</wp:posOffset>
             </wp:positionV>
-            <wp:extent cx="3175000" cy="790604"/>
+            <wp:extent cx="3175000" cy="790575"/>
             <wp:effectExtent l="0" t="0" r="6350" b="9525"/>
             <wp:wrapNone/>
             <wp:docPr id="15" name="Picture 14" descr="A close up of a logo&#10;&#10;Description automatically generated">
@@ -902,7 +1083,7 @@
                   <pic:spPr>
                     <a:xfrm>
                       <a:off x="0" y="0"/>
-                      <a:ext cx="3175000" cy="790604"/>
+                      <a:ext cx="3175000" cy="790575"/>
                     </a:xfrm>
                     <a:prstGeom prst="rect">
                       <a:avLst/>
@@ -923,20 +1104,21 @@
       <w:r>
         <w:rPr>
           <w:rFonts w:cstheme="minorHAnsi"/>
+          <w:noProof/>
           <w:sz w:val="20"/>
         </w:rPr>
         <mc:AlternateContent>
           <mc:Choice Requires="wps">
             <w:drawing>
-              <wp:anchor distT="0" distB="0" distL="114300" distR="114300" simplePos="0" relativeHeight="251676672" behindDoc="0" locked="0" layoutInCell="1" allowOverlap="1" wp14:anchorId="1ABCB040" wp14:editId="53C23854">
+              <wp:anchor distT="0" distB="0" distL="114300" distR="114300" simplePos="0" relativeHeight="251676672" behindDoc="0" locked="0" layoutInCell="1" allowOverlap="1" wp14:anchorId="1ABCB040" wp14:editId="22C37608">
                 <wp:simplePos x="0" y="0"/>
                 <wp:positionH relativeFrom="column">
                   <wp:posOffset>3377565</wp:posOffset>
                 </wp:positionH>
                 <wp:positionV relativeFrom="paragraph">
-                  <wp:posOffset>5034280</wp:posOffset>
+                  <wp:posOffset>1662430</wp:posOffset>
                 </wp:positionV>
-                <wp:extent cx="1311578" cy="369332"/>
+                <wp:extent cx="1311275" cy="368935"/>
                 <wp:effectExtent l="0" t="0" r="0" b="0"/>
                 <wp:wrapNone/>
                 <wp:docPr id="10" name="TextBox 16">
@@ -950,7 +1132,7 @@
                       <wps:spPr>
                         <a:xfrm>
                           <a:off x="0" y="0"/>
-                          <a:ext cx="1311578" cy="369332"/>
+                          <a:ext cx="1311275" cy="368935"/>
                         </a:xfrm>
                         <a:prstGeom prst="rect">
                           <a:avLst/>
@@ -1014,7 +1196,7 @@
           </mc:Choice>
           <mc:Fallback>
             <w:pict>
-              <v:shape w14:anchorId="1ABCB040" id="TextBox 16" o:spid="_x0000_s1028" type="#_x0000_t202" style="position:absolute;margin-left:265.95pt;margin-top:396.4pt;width:103.25pt;height:29.1pt;z-index:251676672;visibility:visible;mso-wrap-style:none;mso-wrap-distance-left:9pt;mso-wrap-distance-top:0;mso-wrap-distance-right:9pt;mso-wrap-distance-bottom:0;mso-position-horizontal:absolute;mso-position-horizontal-relative:text;mso-position-vertical:absolute;mso-position-vertical-relative:text;v-text-anchor:top" o:gfxdata="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" filled="f" stroked="f">
+              <v:shape w14:anchorId="1ABCB040" id="TextBox 16" o:spid="_x0000_s1029" type="#_x0000_t202" style="position:absolute;margin-left:265.95pt;margin-top:130.9pt;width:103.25pt;height:29.05pt;z-index:251676672;visibility:visible;mso-wrap-style:none;mso-wrap-distance-left:9pt;mso-wrap-distance-top:0;mso-wrap-distance-right:9pt;mso-wrap-distance-bottom:0;mso-position-horizontal:absolute;mso-position-horizontal-relative:text;mso-position-vertical:absolute;mso-position-vertical-relative:text;v-text-anchor:top" o:gfxdata="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" filled="f" stroked="f">
                 <v:textbox style="mso-fit-shape-to-text:t">
                   <w:txbxContent>
                     <w:p>
@@ -1069,18 +1251,19 @@
       <w:r>
         <w:rPr>
           <w:rFonts w:cstheme="minorHAnsi"/>
+          <w:noProof/>
           <w:sz w:val="20"/>
         </w:rPr>
         <mc:AlternateContent>
           <mc:Choice Requires="wps">
             <w:drawing>
-              <wp:anchor distT="0" distB="0" distL="114300" distR="114300" simplePos="0" relativeHeight="251677696" behindDoc="0" locked="0" layoutInCell="1" allowOverlap="1" wp14:anchorId="5CF7C761" wp14:editId="28A8BE6A">
+              <wp:anchor distT="0" distB="0" distL="114300" distR="114300" simplePos="0" relativeHeight="251677696" behindDoc="0" locked="0" layoutInCell="1" allowOverlap="1" wp14:anchorId="5CF7C761" wp14:editId="3C0EE712">
                 <wp:simplePos x="0" y="0"/>
                 <wp:positionH relativeFrom="column">
                   <wp:posOffset>189230</wp:posOffset>
                 </wp:positionH>
                 <wp:positionV relativeFrom="paragraph">
-                  <wp:posOffset>6015990</wp:posOffset>
+                  <wp:posOffset>2644667</wp:posOffset>
                 </wp:positionV>
                 <wp:extent cx="4702175" cy="368935"/>
                 <wp:effectExtent l="0" t="0" r="0" b="0"/>
@@ -1180,7 +1363,7 @@
           </mc:Choice>
           <mc:Fallback>
             <w:pict>
-              <v:shape w14:anchorId="5CF7C761" id="TextBox 92" o:spid="_x0000_s1029" type="#_x0000_t202" style="position:absolute;margin-left:14.9pt;margin-top:473.7pt;width:370.25pt;height:29.05pt;z-index:251677696;visibility:visible;mso-wrap-style:square;mso-wrap-distance-left:9pt;mso-wrap-distance-top:0;mso-wrap-distance-right:9pt;mso-wrap-distance-bottom:0;mso-position-horizontal:absolute;mso-position-horizontal-relative:text;mso-position-vertical:absolute;mso-position-vertical-relative:text;v-text-anchor:top" o:gfxdata="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" filled="f" stroked="f">
+              <v:shape w14:anchorId="5CF7C761" id="TextBox 92" o:spid="_x0000_s1030" type="#_x0000_t202" style="position:absolute;margin-left:14.9pt;margin-top:208.25pt;width:370.25pt;height:29.05pt;z-index:251677696;visibility:visible;mso-wrap-style:square;mso-wrap-distance-left:9pt;mso-wrap-distance-top:0;mso-wrap-distance-right:9pt;mso-wrap-distance-bottom:0;mso-position-horizontal:absolute;mso-position-horizontal-relative:text;mso-position-vertical:absolute;mso-position-vertical-relative:text;v-text-anchor:top" o:gfxdata="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" filled="f" stroked="f">
                 <v:textbox style="mso-fit-shape-to-text:t">
                   <w:txbxContent>
                     <w:p>
@@ -1248,187 +1431,10 @@
           </mc:Fallback>
         </mc:AlternateContent>
       </w:r>
-    </w:p>
-    <w:p>
-      <w:pPr>
+      <w:r>
         <w:rPr>
           <w:rFonts w:cstheme="minorHAnsi"/>
-          <w:sz w:val="20"/>
-        </w:rPr>
-      </w:pPr>
-    </w:p>
-    <w:p>
-      <w:pPr>
-        <w:rPr>
-          <w:rFonts w:cstheme="minorHAnsi"/>
-          <w:sz w:val="20"/>
-        </w:rPr>
-      </w:pPr>
-      <w:r>
-        <w:rPr>
-          <w:rFonts w:cstheme="minorHAnsi"/>
-          <w:sz w:val="20"/>
-        </w:rPr>
-        <mc:AlternateContent>
-          <mc:Choice Requires="wps">
-            <w:drawing>
-              <wp:anchor distT="0" distB="0" distL="114300" distR="114300" simplePos="0" relativeHeight="251682816" behindDoc="0" locked="0" layoutInCell="1" allowOverlap="1" wp14:anchorId="3129710C" wp14:editId="536F408F">
-                <wp:simplePos x="0" y="0"/>
-                <wp:positionH relativeFrom="column">
-                  <wp:posOffset>200025</wp:posOffset>
-                </wp:positionH>
-                <wp:positionV relativeFrom="paragraph">
-                  <wp:posOffset>2228539</wp:posOffset>
-                </wp:positionV>
-                <wp:extent cx="4702534" cy="338554"/>
-                <wp:effectExtent l="0" t="0" r="0" b="0"/>
-                <wp:wrapNone/>
-                <wp:docPr id="11" name="TextBox 93">
-                  <a:extLst xmlns:a="http://schemas.openxmlformats.org/drawingml/2006/main"/>
-                </wp:docPr>
-                <wp:cNvGraphicFramePr/>
-                <a:graphic xmlns:a="http://schemas.openxmlformats.org/drawingml/2006/main">
-                  <a:graphicData uri="http://schemas.microsoft.com/office/word/2010/wordprocessingShape">
-                    <wps:wsp>
-                      <wps:cNvSpPr txBox="1"/>
-                      <wps:spPr>
-                        <a:xfrm>
-                          <a:off x="0" y="0"/>
-                          <a:ext cx="4702534" cy="338554"/>
-                        </a:xfrm>
-                        <a:prstGeom prst="rect">
-                          <a:avLst/>
-                        </a:prstGeom>
-                        <a:noFill/>
-                      </wps:spPr>
-                      <wps:txbx>
-                        <w:txbxContent>
-                          <w:p>
-                            <w:pPr>
-                              <w:pStyle w:val="NormalWeb"/>
-                              <w:spacing w:before="0" w:beforeAutospacing="0" w:after="0" w:afterAutospacing="0"/>
-                            </w:pPr>
-                            <w:r>
-                              <w:rPr>
-                                <w:rFonts w:ascii="Century Schoolbook" w:hAnsi="Century Schoolbook" w:cstheme="minorBidi"/>
-                                <w:i/>
-                                <w:iCs/>
-                                <w:color w:val="000000" w:themeColor="text1"/>
-                                <w:kern w:val="24"/>
-                              </w:rPr>
-                              <w:t>-0.8241 &lt; -0.5751,   reject H</w:t>
-                            </w:r>
-                            <w:r>
-                              <w:rPr>
-                                <w:rFonts w:ascii="Century Schoolbook" w:hAnsi="Century Schoolbook" w:cstheme="minorBidi"/>
-                                <w:i/>
-                                <w:iCs/>
-                                <w:color w:val="000000" w:themeColor="text1"/>
-                                <w:kern w:val="24"/>
-                                <w:position w:val="-8"/>
-                                <w:vertAlign w:val="subscript"/>
-                              </w:rPr>
-                              <w:t xml:space="preserve">0 </w:t>
-                            </w:r>
-                            <w:r>
-                              <w:rPr>
-                                <w:rFonts w:ascii="Century Schoolbook" w:hAnsi="Century Schoolbook" w:cstheme="minorBidi"/>
-                                <w:i/>
-                                <w:iCs/>
-                                <w:color w:val="000000" w:themeColor="text1"/>
-                                <w:kern w:val="24"/>
-                              </w:rPr>
-                              <w:t>, accept H</w:t>
-                            </w:r>
-                            <w:r>
-                              <w:rPr>
-                                <w:rFonts w:ascii="Century Schoolbook" w:hAnsi="Century Schoolbook" w:cstheme="minorBidi"/>
-                                <w:i/>
-                                <w:iCs/>
-                                <w:color w:val="000000" w:themeColor="text1"/>
-                                <w:kern w:val="24"/>
-                                <w:position w:val="-8"/>
-                                <w:vertAlign w:val="subscript"/>
-                              </w:rPr>
-                              <w:t>1</w:t>
-                            </w:r>
-                          </w:p>
-                        </w:txbxContent>
-                      </wps:txbx>
-                      <wps:bodyPr wrap="square" rtlCol="0">
-                        <a:spAutoFit/>
-                      </wps:bodyPr>
-                    </wps:wsp>
-                  </a:graphicData>
-                </a:graphic>
-              </wp:anchor>
-            </w:drawing>
-          </mc:Choice>
-          <mc:Fallback>
-            <w:pict>
-              <v:shape w14:anchorId="3129710C" id="TextBox 93" o:spid="_x0000_s1030" type="#_x0000_t202" style="position:absolute;margin-left:15.75pt;margin-top:175.5pt;width:370.3pt;height:26.65pt;z-index:251682816;visibility:visible;mso-wrap-style:square;mso-wrap-distance-left:9pt;mso-wrap-distance-top:0;mso-wrap-distance-right:9pt;mso-wrap-distance-bottom:0;mso-position-horizontal:absolute;mso-position-horizontal-relative:text;mso-position-vertical:absolute;mso-position-vertical-relative:text;v-text-anchor:top" o:gfxdata="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" filled="f" stroked="f">
-                <v:textbox style="mso-fit-shape-to-text:t">
-                  <w:txbxContent>
-                    <w:p>
-                      <w:pPr>
-                        <w:pStyle w:val="NormalWeb"/>
-                        <w:spacing w:before="0" w:beforeAutospacing="0" w:after="0" w:afterAutospacing="0"/>
-                      </w:pPr>
-                      <w:r>
-                        <w:rPr>
-                          <w:rFonts w:ascii="Century Schoolbook" w:hAnsi="Century Schoolbook" w:cstheme="minorBidi"/>
-                          <w:i/>
-                          <w:iCs/>
-                          <w:color w:val="000000" w:themeColor="text1"/>
-                          <w:kern w:val="24"/>
-                        </w:rPr>
-                        <w:t>-0.8241 &lt; -0.5751,   reject H</w:t>
-                      </w:r>
-                      <w:r>
-                        <w:rPr>
-                          <w:rFonts w:ascii="Century Schoolbook" w:hAnsi="Century Schoolbook" w:cstheme="minorBidi"/>
-                          <w:i/>
-                          <w:iCs/>
-                          <w:color w:val="000000" w:themeColor="text1"/>
-                          <w:kern w:val="24"/>
-                          <w:position w:val="-8"/>
-                          <w:vertAlign w:val="subscript"/>
-                        </w:rPr>
-                        <w:t xml:space="preserve">0 </w:t>
-                      </w:r>
-                      <w:r>
-                        <w:rPr>
-                          <w:rFonts w:ascii="Century Schoolbook" w:hAnsi="Century Schoolbook" w:cstheme="minorBidi"/>
-                          <w:i/>
-                          <w:iCs/>
-                          <w:color w:val="000000" w:themeColor="text1"/>
-                          <w:kern w:val="24"/>
-                        </w:rPr>
-                        <w:t>, accept H</w:t>
-                      </w:r>
-                      <w:r>
-                        <w:rPr>
-                          <w:rFonts w:ascii="Century Schoolbook" w:hAnsi="Century Schoolbook" w:cstheme="minorBidi"/>
-                          <w:i/>
-                          <w:iCs/>
-                          <w:color w:val="000000" w:themeColor="text1"/>
-                          <w:kern w:val="24"/>
-                          <w:position w:val="-8"/>
-                          <w:vertAlign w:val="subscript"/>
-                        </w:rPr>
-                        <w:t>1</w:t>
-                      </w:r>
-                    </w:p>
-                  </w:txbxContent>
-                </v:textbox>
-              </v:shape>
-            </w:pict>
-          </mc:Fallback>
-        </mc:AlternateContent>
-      </w:r>
-      <w:r>
-        <w:rPr>
-          <w:rFonts w:cstheme="minorHAnsi"/>
+          <w:noProof/>
           <w:sz w:val="20"/>
         </w:rPr>
         <mc:AlternateContent>
@@ -1601,12 +1607,10 @@
       </w:r>
     </w:p>
     <w:p>
-      <w:proofErr w:type="gramStart"/>
       <w:r>
         <w:lastRenderedPageBreak/>
-        <w:t>Furthermore</w:t>
-      </w:r>
-      <w:proofErr w:type="gramEnd"/>
+        <w:t>Furthermore,</w:t>
+      </w:r>
       <w:r>
         <w:t xml:space="preserve"> the measured variables have been used to create a regression model used to predict the age of new </w:t>
       </w:r>
@@ -1713,37 +1717,460 @@
     <w:p/>
     <w:p>
       <w:r>
+        <w:rPr>
+          <w:noProof/>
+        </w:rPr>
+        <w:drawing>
+          <wp:anchor distT="0" distB="0" distL="114300" distR="114300" simplePos="0" relativeHeight="251685888" behindDoc="0" locked="0" layoutInCell="1" allowOverlap="1" wp14:anchorId="310D508A" wp14:editId="0E325AAA">
+            <wp:simplePos x="0" y="0"/>
+            <wp:positionH relativeFrom="column">
+              <wp:posOffset>3988544</wp:posOffset>
+            </wp:positionH>
+            <wp:positionV relativeFrom="paragraph">
+              <wp:posOffset>1046026</wp:posOffset>
+            </wp:positionV>
+            <wp:extent cx="1528445" cy="1528445"/>
+            <wp:effectExtent l="0" t="0" r="0" b="0"/>
+            <wp:wrapTopAndBottom/>
+            <wp:docPr id="5" name="Picture 5"/>
+            <wp:cNvGraphicFramePr>
+              <a:graphicFrameLocks xmlns:a="http://schemas.openxmlformats.org/drawingml/2006/main" noChangeAspect="1"/>
+            </wp:cNvGraphicFramePr>
+            <a:graphic xmlns:a="http://schemas.openxmlformats.org/drawingml/2006/main">
+              <a:graphicData uri="http://schemas.openxmlformats.org/drawingml/2006/picture">
+                <pic:pic xmlns:pic="http://schemas.openxmlformats.org/drawingml/2006/picture">
+                  <pic:nvPicPr>
+                    <pic:cNvPr id="0" name="Picture 2"/>
+                    <pic:cNvPicPr>
+                      <a:picLocks noChangeAspect="1" noChangeArrowheads="1"/>
+                    </pic:cNvPicPr>
+                  </pic:nvPicPr>
+                  <pic:blipFill>
+                    <a:blip r:embed="rId12">
+                      <a:extLst>
+                        <a:ext uri="{28A0092B-C50C-407E-A947-70E740481C1C}">
+                          <a14:useLocalDpi xmlns:a14="http://schemas.microsoft.com/office/drawing/2010/main" val="0"/>
+                        </a:ext>
+                      </a:extLst>
+                    </a:blip>
+                    <a:srcRect/>
+                    <a:stretch>
+                      <a:fillRect/>
+                    </a:stretch>
+                  </pic:blipFill>
+                  <pic:spPr bwMode="auto">
+                    <a:xfrm>
+                      <a:off x="0" y="0"/>
+                      <a:ext cx="1528445" cy="1528445"/>
+                    </a:xfrm>
+                    <a:prstGeom prst="rect">
+                      <a:avLst/>
+                    </a:prstGeom>
+                    <a:noFill/>
+                    <a:ln>
+                      <a:noFill/>
+                    </a:ln>
+                  </pic:spPr>
+                </pic:pic>
+              </a:graphicData>
+            </a:graphic>
+            <wp14:sizeRelH relativeFrom="page">
+              <wp14:pctWidth>0</wp14:pctWidth>
+            </wp14:sizeRelH>
+            <wp14:sizeRelV relativeFrom="page">
+              <wp14:pctHeight>0</wp14:pctHeight>
+            </wp14:sizeRelV>
+          </wp:anchor>
+        </w:drawing>
+      </w:r>
+      <w:r>
+        <w:rPr>
+          <w:noProof/>
+        </w:rPr>
+        <w:drawing>
+          <wp:anchor distT="0" distB="0" distL="114300" distR="114300" simplePos="0" relativeHeight="251684864" behindDoc="0" locked="0" layoutInCell="1" allowOverlap="1" wp14:anchorId="13AC7E50" wp14:editId="2BC3E96C">
+            <wp:simplePos x="0" y="0"/>
+            <wp:positionH relativeFrom="margin">
+              <wp:posOffset>299720</wp:posOffset>
+            </wp:positionH>
+            <wp:positionV relativeFrom="paragraph">
+              <wp:posOffset>1052340</wp:posOffset>
+            </wp:positionV>
+            <wp:extent cx="1550670" cy="1550670"/>
+            <wp:effectExtent l="0" t="0" r="0" b="0"/>
+            <wp:wrapTopAndBottom/>
+            <wp:docPr id="4" name="Picture 4"/>
+            <wp:cNvGraphicFramePr>
+              <a:graphicFrameLocks xmlns:a="http://schemas.openxmlformats.org/drawingml/2006/main" noChangeAspect="1"/>
+            </wp:cNvGraphicFramePr>
+            <a:graphic xmlns:a="http://schemas.openxmlformats.org/drawingml/2006/main">
+              <a:graphicData uri="http://schemas.openxmlformats.org/drawingml/2006/picture">
+                <pic:pic xmlns:pic="http://schemas.openxmlformats.org/drawingml/2006/picture">
+                  <pic:nvPicPr>
+                    <pic:cNvPr id="0" name="Picture 1"/>
+                    <pic:cNvPicPr>
+                      <a:picLocks noChangeAspect="1" noChangeArrowheads="1"/>
+                    </pic:cNvPicPr>
+                  </pic:nvPicPr>
+                  <pic:blipFill>
+                    <a:blip r:embed="rId13">
+                      <a:extLst>
+                        <a:ext uri="{28A0092B-C50C-407E-A947-70E740481C1C}">
+                          <a14:useLocalDpi xmlns:a14="http://schemas.microsoft.com/office/drawing/2010/main" val="0"/>
+                        </a:ext>
+                      </a:extLst>
+                    </a:blip>
+                    <a:srcRect/>
+                    <a:stretch>
+                      <a:fillRect/>
+                    </a:stretch>
+                  </pic:blipFill>
+                  <pic:spPr bwMode="auto">
+                    <a:xfrm>
+                      <a:off x="0" y="0"/>
+                      <a:ext cx="1550670" cy="1550670"/>
+                    </a:xfrm>
+                    <a:prstGeom prst="rect">
+                      <a:avLst/>
+                    </a:prstGeom>
+                    <a:noFill/>
+                    <a:ln>
+                      <a:noFill/>
+                    </a:ln>
+                  </pic:spPr>
+                </pic:pic>
+              </a:graphicData>
+            </a:graphic>
+            <wp14:sizeRelH relativeFrom="page">
+              <wp14:pctWidth>0</wp14:pctWidth>
+            </wp14:sizeRelH>
+            <wp14:sizeRelV relativeFrom="page">
+              <wp14:pctHeight>0</wp14:pctHeight>
+            </wp14:sizeRelV>
+          </wp:anchor>
+        </w:drawing>
+      </w:r>
+      <w:r>
         <w:t>The first produced result can clearly be seen as relatively far from the actual Age at death.</w:t>
       </w:r>
       <w:r>
         <w:t xml:space="preserve"> </w:t>
       </w:r>
       <w:r>
-        <w:t>The cross</w:t>
-      </w:r>
-      <w:r>
-        <w:t>-</w:t>
-      </w:r>
-      <w:r>
-        <w:t xml:space="preserve"> sectional images for this individual have been examined by an anthropologist, and they truly suggest a younger age for the particular skull.</w:t>
+        <w:t>The cross- sectional images for this individual have been examined by an anthropologist, and they truly suggest a younger age for the particular skull.</w:t>
+      </w:r>
+      <w:r>
+        <w:t xml:space="preserve"> The example bellow shows a comparison between two cross- sectional suture images</w:t>
+      </w:r>
+      <w:r>
+        <w:t xml:space="preserve"> (for the first two individuals)</w:t>
+      </w:r>
+      <w:r>
+        <w:t xml:space="preserve"> at the same position along the length of the sagittal suture:</w:t>
       </w:r>
     </w:p>
     <w:p>
       <w:r>
-        <w:t xml:space="preserve">The process of suture fusion is quite individual in some cases. </w:t>
-      </w:r>
-      <w:proofErr w:type="gramStart"/>
+        <w:rPr>
+          <w:noProof/>
+        </w:rPr>
+        <mc:AlternateContent>
+          <mc:Choice Requires="wps">
+            <w:drawing>
+              <wp:anchor distT="45720" distB="45720" distL="114300" distR="114300" simplePos="0" relativeHeight="251687936" behindDoc="0" locked="0" layoutInCell="1" allowOverlap="1" wp14:anchorId="71B8A124" wp14:editId="23514A29">
+                <wp:simplePos x="0" y="0"/>
+                <wp:positionH relativeFrom="margin">
+                  <wp:posOffset>110490</wp:posOffset>
+                </wp:positionH>
+                <wp:positionV relativeFrom="paragraph">
+                  <wp:posOffset>1699590</wp:posOffset>
+                </wp:positionV>
+                <wp:extent cx="1864995" cy="299720"/>
+                <wp:effectExtent l="0" t="0" r="20955" b="24130"/>
+                <wp:wrapSquare wrapText="bothSides"/>
+                <wp:docPr id="217" name="Text Box 2"/>
+                <wp:cNvGraphicFramePr>
+                  <a:graphicFrameLocks xmlns:a="http://schemas.openxmlformats.org/drawingml/2006/main"/>
+                </wp:cNvGraphicFramePr>
+                <a:graphic xmlns:a="http://schemas.openxmlformats.org/drawingml/2006/main">
+                  <a:graphicData uri="http://schemas.microsoft.com/office/word/2010/wordprocessingShape">
+                    <wps:wsp>
+                      <wps:cNvSpPr txBox="1">
+                        <a:spLocks noChangeArrowheads="1"/>
+                      </wps:cNvSpPr>
+                      <wps:spPr bwMode="auto">
+                        <a:xfrm>
+                          <a:off x="0" y="0"/>
+                          <a:ext cx="1864995" cy="299720"/>
+                        </a:xfrm>
+                        <a:prstGeom prst="rect">
+                          <a:avLst/>
+                        </a:prstGeom>
+                        <a:solidFill>
+                          <a:srgbClr val="FFFFFF"/>
+                        </a:solidFill>
+                        <a:ln w="9525">
+                          <a:solidFill>
+                            <a:srgbClr val="000000"/>
+                          </a:solidFill>
+                          <a:miter lim="800000"/>
+                          <a:headEnd/>
+                          <a:tailEnd/>
+                        </a:ln>
+                      </wps:spPr>
+                      <wps:txbx>
+                        <w:txbxContent>
+                          <w:p>
+                            <w:pPr>
+                              <w:jc w:val="center"/>
+                              <w:rPr>
+                                <w:rFonts w:ascii="Abadi" w:hAnsi="Abadi"/>
+                                <w:sz w:val="24"/>
+                              </w:rPr>
+                            </w:pPr>
+                            <w:r>
+                              <w:rPr>
+                                <w:rFonts w:ascii="Abadi" w:hAnsi="Abadi"/>
+                                <w:sz w:val="24"/>
+                              </w:rPr>
+                              <w:t>Age at Death – 44 years</w:t>
+                            </w:r>
+                          </w:p>
+                        </w:txbxContent>
+                      </wps:txbx>
+                      <wps:bodyPr rot="0" vert="horz" wrap="square" lIns="91440" tIns="45720" rIns="91440" bIns="45720" anchor="t" anchorCtr="0">
+                        <a:noAutofit/>
+                      </wps:bodyPr>
+                    </wps:wsp>
+                  </a:graphicData>
+                </a:graphic>
+                <wp14:sizeRelH relativeFrom="margin">
+                  <wp14:pctWidth>0</wp14:pctWidth>
+                </wp14:sizeRelH>
+                <wp14:sizeRelV relativeFrom="margin">
+                  <wp14:pctHeight>0</wp14:pctHeight>
+                </wp14:sizeRelV>
+              </wp:anchor>
+            </w:drawing>
+          </mc:Choice>
+          <mc:Fallback>
+            <w:pict>
+              <v:shape w14:anchorId="71B8A124" id="Text Box 2" o:spid="_x0000_s1032" type="#_x0000_t202" style="position:absolute;margin-left:8.7pt;margin-top:133.85pt;width:146.85pt;height:23.6pt;z-index:251687936;visibility:visible;mso-wrap-style:square;mso-width-percent:0;mso-height-percent:0;mso-wrap-distance-left:9pt;mso-wrap-distance-top:3.6pt;mso-wrap-distance-right:9pt;mso-wrap-distance-bottom:3.6pt;mso-position-horizontal:absolute;mso-position-horizontal-relative:margin;mso-position-vertical:absolute;mso-position-vertical-relative:text;mso-width-percent:0;mso-height-percent:0;mso-width-relative:margin;mso-height-relative:margin;v-text-anchor:top" o:gfxdata="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">
+                <v:textbox>
+                  <w:txbxContent>
+                    <w:p>
+                      <w:pPr>
+                        <w:jc w:val="center"/>
+                        <w:rPr>
+                          <w:rFonts w:ascii="Abadi" w:hAnsi="Abadi"/>
+                          <w:sz w:val="24"/>
+                        </w:rPr>
+                      </w:pPr>
+                      <w:r>
+                        <w:rPr>
+                          <w:rFonts w:ascii="Abadi" w:hAnsi="Abadi"/>
+                          <w:sz w:val="24"/>
+                        </w:rPr>
+                        <w:t>Age at Death – 44 years</w:t>
+                      </w:r>
+                    </w:p>
+                  </w:txbxContent>
+                </v:textbox>
+                <w10:wrap type="square" anchorx="margin"/>
+              </v:shape>
+            </w:pict>
+          </mc:Fallback>
+        </mc:AlternateContent>
+      </w:r>
+      <w:r>
+        <w:rPr>
+          <w:noProof/>
+        </w:rPr>
+        <mc:AlternateContent>
+          <mc:Choice Requires="wps">
+            <w:drawing>
+              <wp:anchor distT="45720" distB="45720" distL="114300" distR="114300" simplePos="0" relativeHeight="251689984" behindDoc="0" locked="0" layoutInCell="1" allowOverlap="1" wp14:anchorId="1025197F" wp14:editId="304EA6CE">
+                <wp:simplePos x="0" y="0"/>
+                <wp:positionH relativeFrom="margin">
+                  <wp:posOffset>3758336</wp:posOffset>
+                </wp:positionH>
+                <wp:positionV relativeFrom="paragraph">
+                  <wp:posOffset>1680464</wp:posOffset>
+                </wp:positionV>
+                <wp:extent cx="1864995" cy="299720"/>
+                <wp:effectExtent l="0" t="0" r="20955" b="24130"/>
+                <wp:wrapSquare wrapText="bothSides"/>
+                <wp:docPr id="6" name="Text Box 2"/>
+                <wp:cNvGraphicFramePr>
+                  <a:graphicFrameLocks xmlns:a="http://schemas.openxmlformats.org/drawingml/2006/main"/>
+                </wp:cNvGraphicFramePr>
+                <a:graphic xmlns:a="http://schemas.openxmlformats.org/drawingml/2006/main">
+                  <a:graphicData uri="http://schemas.microsoft.com/office/word/2010/wordprocessingShape">
+                    <wps:wsp>
+                      <wps:cNvSpPr txBox="1">
+                        <a:spLocks noChangeArrowheads="1"/>
+                      </wps:cNvSpPr>
+                      <wps:spPr bwMode="auto">
+                        <a:xfrm>
+                          <a:off x="0" y="0"/>
+                          <a:ext cx="1864995" cy="299720"/>
+                        </a:xfrm>
+                        <a:prstGeom prst="rect">
+                          <a:avLst/>
+                        </a:prstGeom>
+                        <a:solidFill>
+                          <a:srgbClr val="FFFFFF"/>
+                        </a:solidFill>
+                        <a:ln w="9525">
+                          <a:solidFill>
+                            <a:srgbClr val="000000"/>
+                          </a:solidFill>
+                          <a:miter lim="800000"/>
+                          <a:headEnd/>
+                          <a:tailEnd/>
+                        </a:ln>
+                      </wps:spPr>
+                      <wps:txbx>
+                        <w:txbxContent>
+                          <w:p>
+                            <w:pPr>
+                              <w:jc w:val="center"/>
+                              <w:rPr>
+                                <w:rFonts w:ascii="Abadi" w:hAnsi="Abadi"/>
+                                <w:sz w:val="24"/>
+                              </w:rPr>
+                            </w:pPr>
+                            <w:r>
+                              <w:rPr>
+                                <w:rFonts w:ascii="Abadi" w:hAnsi="Abadi"/>
+                                <w:sz w:val="24"/>
+                              </w:rPr>
+                              <w:t>Age at Death – 4</w:t>
+                            </w:r>
+                            <w:r>
+                              <w:rPr>
+                                <w:rFonts w:ascii="Abadi" w:hAnsi="Abadi"/>
+                                <w:sz w:val="24"/>
+                              </w:rPr>
+                              <w:t>7</w:t>
+                            </w:r>
+                            <w:r>
+                              <w:rPr>
+                                <w:rFonts w:ascii="Abadi" w:hAnsi="Abadi"/>
+                                <w:sz w:val="24"/>
+                              </w:rPr>
+                              <w:t xml:space="preserve"> years</w:t>
+                            </w:r>
+                          </w:p>
+                        </w:txbxContent>
+                      </wps:txbx>
+                      <wps:bodyPr rot="0" vert="horz" wrap="square" lIns="91440" tIns="45720" rIns="91440" bIns="45720" anchor="t" anchorCtr="0">
+                        <a:noAutofit/>
+                      </wps:bodyPr>
+                    </wps:wsp>
+                  </a:graphicData>
+                </a:graphic>
+                <wp14:sizeRelH relativeFrom="margin">
+                  <wp14:pctWidth>0</wp14:pctWidth>
+                </wp14:sizeRelH>
+                <wp14:sizeRelV relativeFrom="margin">
+                  <wp14:pctHeight>0</wp14:pctHeight>
+                </wp14:sizeRelV>
+              </wp:anchor>
+            </w:drawing>
+          </mc:Choice>
+          <mc:Fallback>
+            <w:pict>
+              <v:shape w14:anchorId="1025197F" id="_x0000_s1033" type="#_x0000_t202" style="position:absolute;margin-left:295.95pt;margin-top:132.3pt;width:146.85pt;height:23.6pt;z-index:251689984;visibility:visible;mso-wrap-style:square;mso-width-percent:0;mso-height-percent:0;mso-wrap-distance-left:9pt;mso-wrap-distance-top:3.6pt;mso-wrap-distance-right:9pt;mso-wrap-distance-bottom:3.6pt;mso-position-horizontal:absolute;mso-position-horizontal-relative:margin;mso-position-vertical:absolute;mso-position-vertical-relative:text;mso-width-percent:0;mso-height-percent:0;mso-width-relative:margin;mso-height-relative:margin;v-text-anchor:top" o:gfxdata="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">
+                <v:textbox>
+                  <w:txbxContent>
+                    <w:p>
+                      <w:pPr>
+                        <w:jc w:val="center"/>
+                        <w:rPr>
+                          <w:rFonts w:ascii="Abadi" w:hAnsi="Abadi"/>
+                          <w:sz w:val="24"/>
+                        </w:rPr>
+                      </w:pPr>
+                      <w:r>
+                        <w:rPr>
+                          <w:rFonts w:ascii="Abadi" w:hAnsi="Abadi"/>
+                          <w:sz w:val="24"/>
+                        </w:rPr>
+                        <w:t>Age at Death – 4</w:t>
+                      </w:r>
+                      <w:r>
+                        <w:rPr>
+                          <w:rFonts w:ascii="Abadi" w:hAnsi="Abadi"/>
+                          <w:sz w:val="24"/>
+                        </w:rPr>
+                        <w:t>7</w:t>
+                      </w:r>
+                      <w:r>
+                        <w:rPr>
+                          <w:rFonts w:ascii="Abadi" w:hAnsi="Abadi"/>
+                          <w:sz w:val="24"/>
+                        </w:rPr>
+                        <w:t xml:space="preserve"> years</w:t>
+                      </w:r>
+                    </w:p>
+                  </w:txbxContent>
+                </v:textbox>
+                <w10:wrap type="square" anchorx="margin"/>
+              </v:shape>
+            </w:pict>
+          </mc:Fallback>
+        </mc:AlternateContent>
+      </w:r>
+    </w:p>
+    <w:p/>
+    <w:p>
+      <w:r>
+        <w:t>If we follow the logic that the older a person is, the more fused their sutures are, the above comparison wouldn’t make sense.</w:t>
+      </w:r>
+      <w:r>
+        <w:t xml:space="preserve"> While generally this logic does apply, t</w:t>
+      </w:r>
+      <w:r>
+        <w:t xml:space="preserve">he process of suture fusion is quite individual in some cases. </w:t>
+      </w:r>
       <w:r>
         <w:t>Similarly</w:t>
       </w:r>
-      <w:proofErr w:type="gramEnd"/>
-      <w:r>
-        <w:t xml:space="preserve"> to puberty, it can begin and develop earlier in some individuals than in others. It is not yet known what causes the sutures to fuse faster in some individuals and slower in others. The examined skulls could also be affected by external factors. For example:</w:t>
+      <w:r>
+        <w:t xml:space="preserve"> to puberty, it can begin and develop earlier in some individuals</w:t>
+      </w:r>
+      <w:r>
+        <w:t xml:space="preserve"> (outliers</w:t>
+      </w:r>
+      <w:bookmarkStart w:id="0" w:name="_GoBack"/>
+      <w:bookmarkEnd w:id="0"/>
+      <w:r>
+        <w:t>)</w:t>
+      </w:r>
+      <w:r>
+        <w:t xml:space="preserve"> than in others. It is not yet known what causes the sutures to fuse faster</w:t>
+      </w:r>
+      <w:r>
+        <w:t xml:space="preserve"> or slower</w:t>
+      </w:r>
+      <w:r>
+        <w:t xml:space="preserve"> in some individual</w:t>
+      </w:r>
+      <w:r>
+        <w:t>s</w:t>
+      </w:r>
+      <w:r>
+        <w:t>. The examined skulls could also be affected by external factors. For example:</w:t>
       </w:r>
     </w:p>
     <w:p>
       <w:r>
-        <w:t xml:space="preserve">Osteoporosis is a condition which can significantly affect the degree of suture fusion, regardless of age, as it can degrade bone matter even in the skull. Another factor could be lifestyle; if someone has been systematically exposed to starvation, their sutures have likely underdeveloped  as well. Such external factors </w:t>
+        <w:t xml:space="preserve">Osteoporosis is a condition which can significantly affect the degree of suture fusion, regardless of age, as it can degrade bone matter even in the skull. Another factor could be lifestyle; if someone has been systematically exposed to starvation, their sutures have likely underdeveloped  as well. Such external </w:t>
+      </w:r>
+      <w:r>
+        <w:lastRenderedPageBreak/>
+        <w:t xml:space="preserve">factors </w:t>
       </w:r>
       <w:proofErr w:type="spellStart"/>
       <w:r>
@@ -1754,15 +2181,18 @@
         <w:t xml:space="preserve"> always be </w:t>
       </w:r>
       <w:r>
-        <w:t>considered</w:t>
-      </w:r>
-      <w:r>
-        <w:t>, and can cause some inaccuracy, which is of course inevitable regardless of the age estimation method.</w:t>
+        <w:t>considered, and can cause some inaccuracy, which is of course inevitable regardless of the age estimation method.</w:t>
       </w:r>
     </w:p>
     <w:p>
       <w:r>
-        <w:t>Overall, this accuracy is impressive considering that the most accurate of the currently existing techniques for cranial suture age estimation have an uncertainty of +-15 years.</w:t>
+        <w:t>Overall, this accuracy is impressive considering that the most accurate of the currently existing techniques for cranial suture age estimation have an uncertainty of +-</w:t>
+      </w:r>
+      <w:r>
+        <w:t>15</w:t>
+      </w:r>
+      <w:r>
+        <w:t xml:space="preserve"> years.</w:t>
       </w:r>
     </w:p>
     <w:p>
@@ -1774,13 +2204,19 @@
       <w:r>
         <w:t xml:space="preserve">This suture assessment method completely removes human </w:t>
       </w:r>
-      <w:proofErr w:type="gramStart"/>
-      <w:r>
-        <w:t>subjectivity, and</w:t>
-      </w:r>
-      <w:proofErr w:type="gramEnd"/>
-      <w:r>
-        <w:t xml:space="preserve"> is showing to be more accurate than any currently existing technique. A main goal for future development, which will take place during the next moths, is to run the algorithm trough more skull samples. This can improve the accuracy of the regression formula and further prove the validity of the achieved results.</w:t>
+      <w:r>
+        <w:t>subjectivity and</w:t>
+      </w:r>
+      <w:r>
+        <w:t xml:space="preserve"> is showing to be more accurate than any currently existing technique. A main goal for future development, which will take place during the next </w:t>
+      </w:r>
+      <w:proofErr w:type="spellStart"/>
+      <w:r>
+        <w:t>moth</w:t>
+      </w:r>
+      <w:proofErr w:type="spellEnd"/>
+      <w:r>
+        <w:t>, is to run the algorithm trough more skull samples. This can improve the accuracy of the regression formula and further prove the validity of the achieved results.</w:t>
       </w:r>
     </w:p>
     <w:p>
@@ -1796,8 +2232,19 @@
         </w:rPr>
       </w:pPr>
       <w:r>
-        <w:lastRenderedPageBreak/>
-        <w:t>The only bottleneck to this process is the time taken to generate and examine the cross- sectional images for each skull (about 6-7 hours). Currently I am using 4 computers to increase the computational power for faster image generation. Those images will be analyzed in a similar manner to guarantee that the produced results are reliable even on larger samples.</w:t>
+        <w:t xml:space="preserve">The only bottleneck to this process is the time taken to generate and examine the cross- sectional images for each skull (about </w:t>
+      </w:r>
+      <w:r>
+        <w:t>4</w:t>
+      </w:r>
+      <w:r>
+        <w:t>-</w:t>
+      </w:r>
+      <w:r>
+        <w:t>5</w:t>
+      </w:r>
+      <w:r>
+        <w:t xml:space="preserve"> hours). Currently I am using 4 computers to increase the computational power for faster image generation. Those images will be analyzed in a similar manner to guarantee that the produced results are reliable even on larger samples.</w:t>
       </w:r>
     </w:p>
     <w:sectPr>
@@ -2883,6 +3330,7 @@
   <w:style w:type="character" w:default="1" w:styleId="DefaultParagraphFont">
     <w:name w:val="Default Paragraph Font"/>
     <w:uiPriority w:val="1"/>
+    <w:semiHidden/>
     <w:unhideWhenUsed/>
   </w:style>
   <w:style w:type="table" w:default="1" w:styleId="TableNormal">
@@ -4802,7 +5250,7 @@
 </file>
 
 <file path=customXml/itemProps1.xml><?xml version="1.0" encoding="utf-8"?>
-<ds:datastoreItem xmlns:ds="http://schemas.openxmlformats.org/officeDocument/2006/customXml" ds:itemID="{EA967DDB-1861-4DAA-B639-D7D289276B3E}">
+<ds:datastoreItem xmlns:ds="http://schemas.openxmlformats.org/officeDocument/2006/customXml" ds:itemID="{6BACA939-6B41-4A00-B0DA-E3A27C9522E7}">
   <ds:schemaRefs>
     <ds:schemaRef ds:uri="http://schemas.openxmlformats.org/officeDocument/2006/bibliography"/>
   </ds:schemaRefs>

</xml_diff>